<commit_message>
Atualização depois da Sprint 2A
</commit_message>
<xml_diff>
--- a/Documentação/Atas Daily/Ata_Daily_27_09.docx
+++ b/Documentação/Atas Daily/Ata_Daily_27_09.docx
@@ -172,7 +172,23 @@
           <w:b/>
           <w:lang w:val="pt-BR" w:bidi="pt-BR"/>
         </w:rPr>
-        <w:t xml:space="preserve"> Kaiqui, Yuri (</w:t>
+        <w:t xml:space="preserve"> </w:t>
+      </w:r>
+      <w:proofErr w:type="spellStart"/>
+      <w:r>
+        <w:rPr>
+          <w:b/>
+          <w:lang w:val="pt-BR" w:bidi="pt-BR"/>
+        </w:rPr>
+        <w:t>Kaiqui</w:t>
+      </w:r>
+      <w:proofErr w:type="spellEnd"/>
+      <w:r>
+        <w:rPr>
+          <w:b/>
+          <w:lang w:val="pt-BR" w:bidi="pt-BR"/>
+        </w:rPr>
+        <w:t>, Yuri (</w:t>
       </w:r>
       <w:r>
         <w:rPr>
@@ -186,7 +202,23 @@
           <w:b/>
           <w:lang w:val="pt-BR" w:bidi="pt-BR"/>
         </w:rPr>
-        <w:t>uri avisou que estava atrasado por conta do metro)</w:t>
+        <w:t xml:space="preserve">uri avisou que estava atrasado por conta do </w:t>
+      </w:r>
+      <w:proofErr w:type="gramStart"/>
+      <w:r>
+        <w:rPr>
+          <w:b/>
+          <w:lang w:val="pt-BR" w:bidi="pt-BR"/>
+        </w:rPr>
+        <w:t>metro</w:t>
+      </w:r>
+      <w:proofErr w:type="gramEnd"/>
+      <w:r>
+        <w:rPr>
+          <w:b/>
+          <w:lang w:val="pt-BR" w:bidi="pt-BR"/>
+        </w:rPr>
+        <w:t>)</w:t>
       </w:r>
       <w:r>
         <w:rPr>
@@ -447,6 +479,9 @@
             </w:r>
             <w:r>
               <w:t xml:space="preserve">    </w:t>
+            </w:r>
+            <w:r>
+              <w:t xml:space="preserve"> </w:t>
             </w:r>
             <w:r>
               <w:t>Backlog</w:t>
@@ -30871,6 +30906,7 @@
   <w:rsids>
     <w:rsidRoot w:val="001649B2"/>
     <w:rsid w:val="001649B2"/>
+    <w:rsid w:val="00687643"/>
     <w:rsid w:val="00C64841"/>
   </w:rsids>
   <m:mathPr>
@@ -31642,6 +31678,23 @@
 </file>
 
 <file path=customXml/item2.xml><?xml version="1.0" encoding="utf-8"?>
+<?mso-contentType ?>
+<FormTemplates xmlns="http://schemas.microsoft.com/sharepoint/v3/contenttype/forms">
+  <Display>DocumentLibraryForm</Display>
+  <Edit>DocumentLibraryForm</Edit>
+  <New>DocumentLibraryForm</New>
+</FormTemplates>
+</file>
+
+<file path=customXml/item3.xml><?xml version="1.0" encoding="utf-8"?>
+<p:properties xmlns:p="http://schemas.microsoft.com/office/2006/metadata/properties" xmlns:xsi="http://www.w3.org/2001/XMLSchema-instance" xmlns:pc="http://schemas.microsoft.com/office/infopath/2007/PartnerControls">
+  <documentManagement>
+    <MediaServiceKeyPoints xmlns="71af3243-3dd4-4a8d-8c0d-dd76da1f02a5" xsi:nil="true"/>
+  </documentManagement>
+</p:properties>
+</file>
+
+<file path=customXml/item4.xml><?xml version="1.0" encoding="utf-8"?>
 <ct:contentTypeSchema xmlns:ct="http://schemas.microsoft.com/office/2006/metadata/contentType" xmlns:ma="http://schemas.microsoft.com/office/2006/metadata/properties/metaAttributes" ct:_="" ma:_="" ma:contentTypeName="Document" ma:contentTypeID="0x01010079F111ED35F8CC479449609E8A0923A6" ma:contentTypeVersion="11" ma:contentTypeDescription="Create a new document." ma:contentTypeScope="" ma:versionID="1c2eb7a32e66fb6e4260f3771546a5e2">
   <xsd:schema xmlns:xsd="http://www.w3.org/2001/XMLSchema" xmlns:xs="http://www.w3.org/2001/XMLSchema" xmlns:p="http://schemas.microsoft.com/office/2006/metadata/properties" xmlns:ns2="71af3243-3dd4-4a8d-8c0d-dd76da1f02a5" xmlns:ns3="16c05727-aa75-4e4a-9b5f-8a80a1165891" targetNamespace="http://schemas.microsoft.com/office/2006/metadata/properties" ma:root="true" ma:fieldsID="04e1f6479c48b08974ba73b5ca973489" ns2:_="" ns3:_="">
     <xsd:import namespace="71af3243-3dd4-4a8d-8c0d-dd76da1f02a5"/>
@@ -31852,23 +31905,6 @@
 </ct:contentTypeSchema>
 </file>
 
-<file path=customXml/item3.xml><?xml version="1.0" encoding="utf-8"?>
-<p:properties xmlns:p="http://schemas.microsoft.com/office/2006/metadata/properties" xmlns:xsi="http://www.w3.org/2001/XMLSchema-instance" xmlns:pc="http://schemas.microsoft.com/office/infopath/2007/PartnerControls">
-  <documentManagement>
-    <MediaServiceKeyPoints xmlns="71af3243-3dd4-4a8d-8c0d-dd76da1f02a5" xsi:nil="true"/>
-  </documentManagement>
-</p:properties>
-</file>
-
-<file path=customXml/item4.xml><?xml version="1.0" encoding="utf-8"?>
-<?mso-contentType ?>
-<FormTemplates xmlns="http://schemas.microsoft.com/sharepoint/v3/contenttype/forms">
-  <Display>DocumentLibraryForm</Display>
-  <Edit>DocumentLibraryForm</Edit>
-  <New>DocumentLibraryForm</New>
-</FormTemplates>
-</file>
-
 <file path=customXml/itemProps1.xml><?xml version="1.0" encoding="utf-8"?>
 <ds:datastoreItem xmlns:ds="http://schemas.openxmlformats.org/officeDocument/2006/customXml" ds:itemID="{55AF091B-3C7A-41E3-B477-F2FDAA23CFDA}">
   <ds:schemaRefs>
@@ -31878,6 +31914,24 @@
 </file>
 
 <file path=customXml/itemProps2.xml><?xml version="1.0" encoding="utf-8"?>
+<ds:datastoreItem xmlns:ds="http://schemas.openxmlformats.org/officeDocument/2006/customXml" ds:itemID="{C7EB01E5-A0A7-4B19-B30C-265F0E0B6E69}">
+  <ds:schemaRefs>
+    <ds:schemaRef ds:uri="http://schemas.microsoft.com/sharepoint/v3/contenttype/forms"/>
+  </ds:schemaRefs>
+</ds:datastoreItem>
+</file>
+
+<file path=customXml/itemProps3.xml><?xml version="1.0" encoding="utf-8"?>
+<ds:datastoreItem xmlns:ds="http://schemas.openxmlformats.org/officeDocument/2006/customXml" ds:itemID="{B47DBA63-C4D2-4243-BE5F-A8CA16E8E791}">
+  <ds:schemaRefs>
+    <ds:schemaRef ds:uri="http://schemas.microsoft.com/office/2006/metadata/properties"/>
+    <ds:schemaRef ds:uri="http://schemas.microsoft.com/office/infopath/2007/PartnerControls"/>
+    <ds:schemaRef ds:uri="71af3243-3dd4-4a8d-8c0d-dd76da1f02a5"/>
+  </ds:schemaRefs>
+</ds:datastoreItem>
+</file>
+
+<file path=customXml/itemProps4.xml><?xml version="1.0" encoding="utf-8"?>
 <ds:datastoreItem xmlns:ds="http://schemas.openxmlformats.org/officeDocument/2006/customXml" ds:itemID="{58EFA7DE-57D1-4825-9202-CE72004BB472}">
   <ds:schemaRefs>
     <ds:schemaRef ds:uri="http://schemas.microsoft.com/office/2006/metadata/contentType"/>
@@ -31894,22 +31948,4 @@
     <ds:schemaRef ds:uri="http://schemas.microsoft.com/internal/obd"/>
   </ds:schemaRefs>
 </ds:datastoreItem>
-</file>
-
-<file path=customXml/itemProps3.xml><?xml version="1.0" encoding="utf-8"?>
-<ds:datastoreItem xmlns:ds="http://schemas.openxmlformats.org/officeDocument/2006/customXml" ds:itemID="{B47DBA63-C4D2-4243-BE5F-A8CA16E8E791}">
-  <ds:schemaRefs>
-    <ds:schemaRef ds:uri="http://schemas.microsoft.com/office/2006/metadata/properties"/>
-    <ds:schemaRef ds:uri="http://schemas.microsoft.com/office/infopath/2007/PartnerControls"/>
-    <ds:schemaRef ds:uri="71af3243-3dd4-4a8d-8c0d-dd76da1f02a5"/>
-  </ds:schemaRefs>
-</ds:datastoreItem>
-</file>
-
-<file path=customXml/itemProps4.xml><?xml version="1.0" encoding="utf-8"?>
-<ds:datastoreItem xmlns:ds="http://schemas.openxmlformats.org/officeDocument/2006/customXml" ds:itemID="{C7EB01E5-A0A7-4B19-B30C-265F0E0B6E69}">
-  <ds:schemaRefs>
-    <ds:schemaRef ds:uri="http://schemas.microsoft.com/sharepoint/v3/contenttype/forms"/>
-  </ds:schemaRefs>
-</ds:datastoreItem>
 </file>
</xml_diff>